<commit_message>
add Name 	fix cancel bug
</commit_message>
<xml_diff>
--- a/vReport/Doc/Tmpl.docx
+++ b/vReport/Doc/Tmpl.docx
@@ -1,6 +1,6 @@
 
 <file path=word/document.xml><?xml version="1.0" encoding="utf-8"?>
-<w:document xmlns:ve="http://schemas.openxmlformats.org/markup-compatibility/2006" xmlns:o="urn:schemas-microsoft-com:office:office" xmlns:r="http://schemas.openxmlformats.org/officeDocument/2006/relationships" xmlns:m="http://schemas.openxmlformats.org/officeDocument/2006/math" xmlns:v="urn:schemas-microsoft-com:vml" xmlns:wp="http://schemas.openxmlformats.org/drawingml/2006/wordprocessingDrawing" xmlns:w10="urn:schemas-microsoft-com:office:word" xmlns:w="http://schemas.openxmlformats.org/wordprocessingml/2006/main" xmlns:wne="http://schemas.microsoft.com/office/word/2006/wordml">
+<w:document xmlns:wpc="http://schemas.microsoft.com/office/word/2010/wordprocessingCanvas" xmlns:cx="http://schemas.microsoft.com/office/drawing/2014/chartex" xmlns:cx1="http://schemas.microsoft.com/office/drawing/2015/9/8/chartex" xmlns:cx2="http://schemas.microsoft.com/office/drawing/2015/10/21/chartex" xmlns:cx3="http://schemas.microsoft.com/office/drawing/2016/5/9/chartex" xmlns:cx4="http://schemas.microsoft.com/office/drawing/2016/5/10/chartex" xmlns:cx5="http://schemas.microsoft.com/office/drawing/2016/5/11/chartex" xmlns:cx6="http://schemas.microsoft.com/office/drawing/2016/5/12/chartex" xmlns:cx7="http://schemas.microsoft.com/office/drawing/2016/5/13/chartex" xmlns:cx8="http://schemas.microsoft.com/office/drawing/2016/5/14/chartex" xmlns:mc="http://schemas.openxmlformats.org/markup-compatibility/2006" xmlns:aink="http://schemas.microsoft.com/office/drawing/2016/ink" xmlns:am3d="http://schemas.microsoft.com/office/drawing/2017/model3d" xmlns:o="urn:schemas-microsoft-com:office:office" xmlns:r="http://schemas.openxmlformats.org/officeDocument/2006/relationships" xmlns:m="http://schemas.openxmlformats.org/officeDocument/2006/math" xmlns:v="urn:schemas-microsoft-com:vml" xmlns:wp14="http://schemas.microsoft.com/office/word/2010/wordprocessingDrawing" xmlns:wp="http://schemas.openxmlformats.org/drawingml/2006/wordprocessingDrawing" xmlns:w10="urn:schemas-microsoft-com:office:word" xmlns:w="http://schemas.openxmlformats.org/wordprocessingml/2006/main" xmlns:w14="http://schemas.microsoft.com/office/word/2010/wordml" xmlns:w15="http://schemas.microsoft.com/office/word/2012/wordml" xmlns:w16cex="http://schemas.microsoft.com/office/word/2018/wordml/cex" xmlns:w16cid="http://schemas.microsoft.com/office/word/2016/wordml/cid" xmlns:w16="http://schemas.microsoft.com/office/word/2018/wordml" xmlns:w16se="http://schemas.microsoft.com/office/word/2015/wordml/symex" xmlns:wpg="http://schemas.microsoft.com/office/word/2010/wordprocessingGroup" xmlns:wpi="http://schemas.microsoft.com/office/word/2010/wordprocessingInk" xmlns:wne="http://schemas.microsoft.com/office/word/2006/wordml" xmlns:wps="http://schemas.microsoft.com/office/word/2010/wordprocessingShape" mc:Ignorable="w14 w15 w16se w16cid w16 w16cex wp14">
   <w:body>
     <w:p>
       <w:pPr>
@@ -22,17 +22,21 @@
             <v:stroke joinstyle="miter"/>
             <v:path gradientshapeok="t" o:connecttype="rect"/>
           </v:shapetype>
-          <v:shape id="文本框 2" o:spid="_x0000_s1026" type="#_x0000_t202" style="position:absolute;left:0;text-align:left;margin-left:122.3pt;margin-top:213.4pt;width:185.9pt;height:110.6pt;z-index:251666432;visibility:visible;mso-width-percent:400;mso-height-percent:200;mso-wrap-distance-top:3.6pt;mso-wrap-distance-bottom:3.6pt;mso-width-percent:400;mso-height-percent:200;mso-width-relative:margin;mso-height-relative:margin" o:gfxdata="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" filled="f" stroked="f">
+          <v:shape id="文本框 2" o:spid="_x0000_s1026" type="#_x0000_t202" style="position:absolute;left:0;text-align:left;margin-left:143.9pt;margin-top:213.4pt;width:192.75pt;height:241.2pt;z-index:251666432;visibility:visible;mso-width-percent:400;mso-height-percent:200;mso-wrap-distance-top:3.6pt;mso-wrap-distance-bottom:3.6pt;mso-width-percent:400;mso-height-percent:200;mso-width-relative:margin;mso-height-relative:margin" o:gfxdata="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" filled="f" stroked="f">
             <v:textbox style="mso-fit-shape-to-text:t">
               <w:txbxContent>
-                <w:p/>
+                <w:p>
+                  <w:pPr>
+                    <w:jc w:val="center"/>
+                  </w:pPr>
+                </w:p>
                 <w:tbl>
                   <w:tblPr>
                     <w:tblW w:w="0" w:type="auto"/>
-                    <w:tblLook w:val="04A0"/>
+                    <w:tblLook w:val="04A0" w:firstRow="1" w:lastRow="0" w:firstColumn="1" w:lastColumn="0" w:noHBand="0" w:noVBand="1"/>
                   </w:tblPr>
                   <w:tblGrid>
-                    <w:gridCol w:w="3781"/>
+                    <w:gridCol w:w="3798"/>
                   </w:tblGrid>
                   <w:tr>
                     <w:trPr>
@@ -83,10 +87,10 @@
                 <w:tbl>
                   <w:tblPr>
                     <w:tblW w:w="0" w:type="auto"/>
-                    <w:tblLook w:val="04A0"/>
+                    <w:tblLook w:val="04A0" w:firstRow="1" w:lastRow="0" w:firstColumn="1" w:lastColumn="0" w:noHBand="0" w:noVBand="1"/>
                   </w:tblPr>
                   <w:tblGrid>
-                    <w:gridCol w:w="3781"/>
+                    <w:gridCol w:w="3798"/>
                   </w:tblGrid>
                   <w:tr>
                     <w:trPr>
@@ -136,10 +140,10 @@
                 <w:tbl>
                   <w:tblPr>
                     <w:tblW w:w="0" w:type="auto"/>
-                    <w:tblLook w:val="04A0"/>
+                    <w:tblLook w:val="04A0" w:firstRow="1" w:lastRow="0" w:firstColumn="1" w:lastColumn="0" w:noHBand="0" w:noVBand="1"/>
                   </w:tblPr>
                   <w:tblGrid>
-                    <w:gridCol w:w="3781"/>
+                    <w:gridCol w:w="3798"/>
                   </w:tblGrid>
                   <w:tr>
                     <w:trPr>
@@ -186,7 +190,6 @@
           </v:shape>
         </w:pict>
       </w:r>
-      <w:bookmarkStart w:id="0" w:name="_GoBack"/>
       <w:r>
         <w:rPr>
           <w:rFonts w:ascii="宋体" w:hAnsi="宋体"/>
@@ -220,7 +223,7 @@
                     <a:blip r:embed="rId9">
                       <a:extLst>
                         <a:ext uri="{28A0092B-C50C-407E-A947-70E740481C1C}">
-                          <a14:useLocalDpi xmlns="" xmlns:wpc="http://schemas.microsoft.com/office/word/2010/wordprocessingCanvas" xmlns:cx="http://schemas.microsoft.com/office/drawing/2014/chartex" xmlns:cx1="http://schemas.microsoft.com/office/drawing/2015/9/8/chartex" xmlns:cx2="http://schemas.microsoft.com/office/drawing/2015/10/21/chartex" xmlns:cx3="http://schemas.microsoft.com/office/drawing/2016/5/9/chartex" xmlns:cx4="http://schemas.microsoft.com/office/drawing/2016/5/10/chartex" xmlns:cx5="http://schemas.microsoft.com/office/drawing/2016/5/11/chartex" xmlns:cx6="http://schemas.microsoft.com/office/drawing/2016/5/12/chartex" xmlns:cx7="http://schemas.microsoft.com/office/drawing/2016/5/13/chartex" xmlns:cx8="http://schemas.microsoft.com/office/drawing/2016/5/14/chartex" xmlns:mc="http://schemas.openxmlformats.org/markup-compatibility/2006" xmlns:aink="http://schemas.microsoft.com/office/drawing/2016/ink" xmlns:am3d="http://schemas.microsoft.com/office/drawing/2017/model3d" xmlns:o="urn:schemas-microsoft-com:office:office" xmlns:v="urn:schemas-microsoft-com:vml" xmlns:wp14="http://schemas.microsoft.com/office/word/2010/wordprocessingDrawing" xmlns:w10="urn:schemas-microsoft-com:office:word" xmlns:w="http://schemas.openxmlformats.org/wordprocessingml/2006/main" xmlns:w14="http://schemas.microsoft.com/office/word/2010/wordml" xmlns:w15="http://schemas.microsoft.com/office/word/2012/wordml" xmlns:w16cex="http://schemas.microsoft.com/office/word/2018/wordml/cex" xmlns:w16cid="http://schemas.microsoft.com/office/word/2016/wordml/cid" xmlns:w16="http://schemas.microsoft.com/office/word/2018/wordml" xmlns:w16se="http://schemas.microsoft.com/office/word/2015/wordml/symex" xmlns:wpg="http://schemas.microsoft.com/office/word/2010/wordprocessingGroup" xmlns:wpi="http://schemas.microsoft.com/office/word/2010/wordprocessingInk" xmlns:wps="http://schemas.microsoft.com/office/word/2010/wordprocessingShape" xmlns:a14="http://schemas.microsoft.com/office/drawing/2010/main" val="0"/>
+                          <a14:useLocalDpi xmlns:a14="http://schemas.microsoft.com/office/drawing/2010/main" val="0"/>
                         </a:ext>
                       </a:extLst>
                     </a:blip>
@@ -243,7 +246,6 @@
           </wp:anchor>
         </w:drawing>
       </w:r>
-      <w:bookmarkEnd w:id="0"/>
     </w:p>
     <w:p>
       <w:pPr>
@@ -357,7 +359,7 @@
         </w:tblBorders>
         <w:shd w:val="clear" w:color="auto" w:fill="FFFFFF"/>
         <w:tblLayout w:type="fixed"/>
-        <w:tblLook w:val="04A0"/>
+        <w:tblLook w:val="04A0" w:firstRow="1" w:lastRow="0" w:firstColumn="1" w:lastColumn="0" w:noHBand="0" w:noVBand="1"/>
       </w:tblPr>
       <w:tblGrid>
         <w:gridCol w:w="1641"/>
@@ -397,7 +399,7 @@
                 <w:b/>
                 <w:szCs w:val="21"/>
               </w:rPr>
-              <w:t>学生识别号</w:t>
+              <w:t>姓名</w:t>
             </w:r>
           </w:p>
         </w:tc>
@@ -446,7 +448,7 @@
                 <w:b/>
                 <w:szCs w:val="21"/>
               </w:rPr>
-              <w:t>性别</w:t>
+              <w:t>学生识别号</w:t>
             </w:r>
           </w:p>
         </w:tc>
@@ -495,7 +497,7 @@
                 <w:b/>
                 <w:szCs w:val="21"/>
               </w:rPr>
-              <w:t>年级</w:t>
+              <w:t>性别</w:t>
             </w:r>
           </w:p>
         </w:tc>
@@ -550,7 +552,7 @@
                 <w:b/>
                 <w:szCs w:val="21"/>
               </w:rPr>
-              <w:t>班级</w:t>
+              <w:t>年级</w:t>
             </w:r>
           </w:p>
         </w:tc>
@@ -599,7 +601,7 @@
                 <w:b/>
                 <w:szCs w:val="21"/>
               </w:rPr>
-              <w:t>测试成绩</w:t>
+              <w:t>班级</w:t>
             </w:r>
           </w:p>
         </w:tc>
@@ -648,7 +650,7 @@
                 <w:b/>
                 <w:szCs w:val="21"/>
               </w:rPr>
-              <w:t>测试等级</w:t>
+              <w:t>测试成绩</w:t>
             </w:r>
           </w:p>
         </w:tc>
@@ -680,7 +682,7 @@
         </w:trPr>
         <w:tc>
           <w:tcPr>
-            <w:tcW w:w="1600" w:type="dxa"/>
+            <w:tcW w:w="1641" w:type="dxa"/>
             <w:tcBorders>
               <w:tl2br w:val="nil"/>
               <w:tr2bl w:val="nil"/>
@@ -703,13 +705,13 @@
                 <w:b/>
                 <w:szCs w:val="21"/>
               </w:rPr>
-              <w:t>综合成绩</w:t>
-            </w:r>
-          </w:p>
-        </w:tc>
-        <w:tc>
-          <w:tcPr>
-            <w:tcW w:w="1601" w:type="dxa"/>
+              <w:t>测试等级</w:t>
+            </w:r>
+          </w:p>
+        </w:tc>
+        <w:tc>
+          <w:tcPr>
+            <w:tcW w:w="1642" w:type="dxa"/>
             <w:tcBorders>
               <w:tl2br w:val="nil"/>
               <w:tr2bl w:val="nil"/>
@@ -729,7 +731,7 @@
         </w:tc>
         <w:tc>
           <w:tcPr>
-            <w:tcW w:w="1602" w:type="dxa"/>
+            <w:tcW w:w="1643" w:type="dxa"/>
             <w:tcBorders>
               <w:tl2br w:val="nil"/>
               <w:tr2bl w:val="nil"/>
@@ -752,14 +754,61 @@
                 <w:b/>
                 <w:szCs w:val="21"/>
               </w:rPr>
+              <w:t>综合成绩</w:t>
+            </w:r>
+          </w:p>
+        </w:tc>
+        <w:tc>
+          <w:tcPr>
+            <w:tcW w:w="1642" w:type="dxa"/>
+            <w:tcBorders>
+              <w:tl2br w:val="nil"/>
+              <w:tr2bl w:val="nil"/>
+            </w:tcBorders>
+            <w:shd w:val="clear" w:color="auto" w:fill="FFFFFF"/>
+            <w:vAlign w:val="center"/>
+          </w:tcPr>
+          <w:p>
+            <w:pPr>
+              <w:jc w:val="center"/>
+              <w:rPr>
+                <w:rFonts w:ascii="仿宋" w:eastAsia="仿宋" w:hAnsi="仿宋"/>
+                <w:szCs w:val="21"/>
+              </w:rPr>
+            </w:pPr>
+          </w:p>
+        </w:tc>
+        <w:tc>
+          <w:tcPr>
+            <w:tcW w:w="1643" w:type="dxa"/>
+            <w:tcBorders>
+              <w:tl2br w:val="nil"/>
+              <w:tr2bl w:val="nil"/>
+            </w:tcBorders>
+            <w:shd w:val="clear" w:color="auto" w:fill="FFFFFF"/>
+            <w:vAlign w:val="center"/>
+          </w:tcPr>
+          <w:p>
+            <w:pPr>
+              <w:jc w:val="center"/>
+              <w:rPr>
+                <w:rFonts w:ascii="仿宋" w:eastAsia="仿宋" w:hAnsi="仿宋"/>
+                <w:szCs w:val="21"/>
+              </w:rPr>
+            </w:pPr>
+            <w:r>
+              <w:rPr>
+                <w:rFonts w:ascii="仿宋" w:eastAsia="仿宋" w:hAnsi="仿宋" w:hint="eastAsia"/>
+                <w:b/>
+                <w:szCs w:val="21"/>
+              </w:rPr>
               <w:t>综合等级</w:t>
             </w:r>
           </w:p>
         </w:tc>
         <w:tc>
           <w:tcPr>
-            <w:tcW w:w="4928" w:type="dxa"/>
-            <w:gridSpan w:val="3"/>
+            <w:tcW w:w="1643" w:type="dxa"/>
             <w:tcBorders>
               <w:tl2br w:val="nil"/>
               <w:tr2bl w:val="nil"/>
@@ -825,6 +874,7 @@
           </w:tcPr>
           <w:p>
             <w:pPr>
+              <w:jc w:val="center"/>
               <w:rPr>
                 <w:rFonts w:ascii="仿宋" w:eastAsia="仿宋" w:hAnsi="仿宋"/>
                 <w:b/>
@@ -859,7 +909,7 @@
           <w:insideV w:val="single" w:sz="8" w:space="0" w:color="ED7D31" w:themeColor="accent2"/>
         </w:tblBorders>
         <w:tblLayout w:type="fixed"/>
-        <w:tblLook w:val="04A0"/>
+        <w:tblLook w:val="04A0" w:firstRow="1" w:lastRow="0" w:firstColumn="1" w:lastColumn="0" w:noHBand="0" w:noVBand="1"/>
       </w:tblPr>
       <w:tblGrid>
         <w:gridCol w:w="3764"/>
@@ -1024,7 +1074,23 @@
                 <w:rFonts w:ascii="仿宋" w:eastAsia="仿宋" w:hAnsi="仿宋"/>
                 <w:szCs w:val="21"/>
               </w:rPr>
-              <w:t>BMI）（单位：千克/米</w:t>
+              <w:t>BMI）（单位：</w:t>
+            </w:r>
+            <w:proofErr w:type="gramStart"/>
+            <w:r>
+              <w:rPr>
+                <w:rFonts w:ascii="仿宋" w:eastAsia="仿宋" w:hAnsi="仿宋"/>
+                <w:szCs w:val="21"/>
+              </w:rPr>
+              <w:t>千克/</w:t>
+            </w:r>
+            <w:proofErr w:type="gramEnd"/>
+            <w:r>
+              <w:rPr>
+                <w:rFonts w:ascii="仿宋" w:eastAsia="仿宋" w:hAnsi="仿宋"/>
+                <w:szCs w:val="21"/>
+              </w:rPr>
+              <w:t>米</w:t>
             </w:r>
             <w:r>
               <w:rPr>
@@ -1208,8 +1274,8 @@
           <w:szCs w:val="18"/>
         </w:rPr>
       </w:pPr>
-      <w:bookmarkStart w:id="1" w:name="ZBLDT"/>
-      <w:bookmarkEnd w:id="1"/>
+      <w:bookmarkStart w:id="0" w:name="ZBLDT"/>
+      <w:bookmarkEnd w:id="0"/>
     </w:p>
     <w:p>
       <w:pPr>
@@ -1328,7 +1394,7 @@
           <w:insideV w:val="single" w:sz="8" w:space="0" w:color="ED7D31" w:themeColor="accent2"/>
         </w:tblBorders>
         <w:shd w:val="clear" w:color="auto" w:fill="FFFFFF"/>
-        <w:tblLook w:val="04A0"/>
+        <w:tblLook w:val="04A0" w:firstRow="1" w:lastRow="0" w:firstColumn="1" w:lastColumn="0" w:noHBand="0" w:noVBand="1"/>
       </w:tblPr>
       <w:tblGrid>
         <w:gridCol w:w="1644"/>
@@ -1345,7 +1411,8 @@
         </w:trPr>
         <w:tc>
           <w:tcPr>
-            <w:tcW w:w="1603" w:type="dxa"/>
+            <w:tcW w:w="3282" w:type="dxa"/>
+            <w:gridSpan w:val="2"/>
             <w:tcBorders>
               <w:tl2br w:val="nil"/>
               <w:tr2bl w:val="nil"/>
@@ -1368,34 +1435,14 @@
                 <w:b/>
                 <w:szCs w:val="21"/>
               </w:rPr>
-              <w:t>各等级百分比</w:t>
-            </w:r>
-          </w:p>
-        </w:tc>
-        <w:tc>
-          <w:tcPr>
-            <w:tcW w:w="1597" w:type="dxa"/>
-            <w:tcBorders>
-              <w:tl2br w:val="nil"/>
-              <w:tr2bl w:val="nil"/>
-            </w:tcBorders>
-            <w:shd w:val="clear" w:color="auto" w:fill="F2F2F2"/>
-            <w:vAlign w:val="center"/>
-          </w:tcPr>
-          <w:p>
-            <w:pPr>
-              <w:jc w:val="center"/>
-              <w:rPr>
-                <w:rFonts w:ascii="仿宋" w:eastAsia="仿宋" w:hAnsi="仿宋"/>
-                <w:b/>
-                <w:szCs w:val="21"/>
-              </w:rPr>
-            </w:pPr>
-          </w:p>
-        </w:tc>
-        <w:tc>
-          <w:tcPr>
-            <w:tcW w:w="1604" w:type="dxa"/>
+              <w:t>综合评定等级占比</w:t>
+            </w:r>
+          </w:p>
+        </w:tc>
+        <w:tc>
+          <w:tcPr>
+            <w:tcW w:w="3283" w:type="dxa"/>
+            <w:gridSpan w:val="2"/>
             <w:tcBorders>
               <w:tl2br w:val="nil"/>
               <w:tr2bl w:val="nil"/>
@@ -1418,63 +1465,30 @@
                 <w:b/>
                 <w:szCs w:val="21"/>
               </w:rPr>
-              <w:t>身体形态分布百分比</w:t>
-            </w:r>
-          </w:p>
-        </w:tc>
-        <w:tc>
-          <w:tcPr>
-            <w:tcW w:w="1597" w:type="dxa"/>
-            <w:tcBorders>
-              <w:tl2br w:val="nil"/>
-              <w:tr2bl w:val="nil"/>
-            </w:tcBorders>
-            <w:shd w:val="clear" w:color="auto" w:fill="F2F2F2"/>
-            <w:vAlign w:val="center"/>
-          </w:tcPr>
-          <w:p>
-            <w:pPr>
-              <w:jc w:val="center"/>
+              <w:t>身体形态（B</w:t>
+            </w:r>
+            <w:r>
               <w:rPr>
                 <w:rFonts w:ascii="仿宋" w:eastAsia="仿宋" w:hAnsi="仿宋"/>
                 <w:b/>
                 <w:szCs w:val="21"/>
               </w:rPr>
-            </w:pPr>
-          </w:p>
-        </w:tc>
-        <w:tc>
-          <w:tcPr>
-            <w:tcW w:w="1610" w:type="dxa"/>
-            <w:tcBorders>
-              <w:tl2br w:val="nil"/>
-              <w:tr2bl w:val="nil"/>
-            </w:tcBorders>
-            <w:shd w:val="clear" w:color="auto" w:fill="F2F2F2"/>
-            <w:vAlign w:val="center"/>
-          </w:tcPr>
-          <w:p>
-            <w:pPr>
-              <w:jc w:val="center"/>
-              <w:rPr>
-                <w:rFonts w:ascii="仿宋" w:eastAsia="仿宋" w:hAnsi="仿宋"/>
-                <w:b/>
-                <w:szCs w:val="21"/>
-              </w:rPr>
-            </w:pPr>
+              <w:t>MI</w:t>
+            </w:r>
             <w:r>
               <w:rPr>
                 <w:rFonts w:ascii="仿宋" w:eastAsia="仿宋" w:hAnsi="仿宋" w:hint="eastAsia"/>
                 <w:b/>
                 <w:szCs w:val="21"/>
               </w:rPr>
-              <w:t>身体机能（肺活量）百分比</w:t>
-            </w:r>
-          </w:p>
-        </w:tc>
-        <w:tc>
-          <w:tcPr>
-            <w:tcW w:w="1597" w:type="dxa"/>
+              <w:t>）评定等级占比</w:t>
+            </w:r>
+          </w:p>
+        </w:tc>
+        <w:tc>
+          <w:tcPr>
+            <w:tcW w:w="3289" w:type="dxa"/>
+            <w:gridSpan w:val="2"/>
             <w:tcBorders>
               <w:tl2br w:val="nil"/>
               <w:tr2bl w:val="nil"/>
@@ -1491,6 +1505,14 @@
                 <w:szCs w:val="21"/>
               </w:rPr>
             </w:pPr>
+            <w:r>
+              <w:rPr>
+                <w:rFonts w:ascii="仿宋" w:eastAsia="仿宋" w:hAnsi="仿宋" w:hint="eastAsia"/>
+                <w:b/>
+                <w:szCs w:val="21"/>
+              </w:rPr>
+              <w:t>身体机能（肺活量）评定等级占比</w:t>
+            </w:r>
           </w:p>
         </w:tc>
       </w:tr>
@@ -1501,7 +1523,7 @@
         </w:trPr>
         <w:tc>
           <w:tcPr>
-            <w:tcW w:w="1603" w:type="dxa"/>
+            <w:tcW w:w="1644" w:type="dxa"/>
             <w:tcBorders>
               <w:tl2br w:val="nil"/>
               <w:tr2bl w:val="nil"/>
@@ -1528,7 +1550,7 @@
         </w:tc>
         <w:tc>
           <w:tcPr>
-            <w:tcW w:w="1597" w:type="dxa"/>
+            <w:tcW w:w="1638" w:type="dxa"/>
             <w:tcBorders>
               <w:tl2br w:val="nil"/>
               <w:tr2bl w:val="nil"/>
@@ -1548,7 +1570,7 @@
         </w:tc>
         <w:tc>
           <w:tcPr>
-            <w:tcW w:w="1604" w:type="dxa"/>
+            <w:tcW w:w="1645" w:type="dxa"/>
             <w:tcBorders>
               <w:tl2br w:val="nil"/>
               <w:tr2bl w:val="nil"/>
@@ -1575,7 +1597,7 @@
         </w:tc>
         <w:tc>
           <w:tcPr>
-            <w:tcW w:w="1597" w:type="dxa"/>
+            <w:tcW w:w="1638" w:type="dxa"/>
             <w:tcBorders>
               <w:tl2br w:val="nil"/>
               <w:tr2bl w:val="nil"/>
@@ -1595,7 +1617,7 @@
         </w:tc>
         <w:tc>
           <w:tcPr>
-            <w:tcW w:w="1610" w:type="dxa"/>
+            <w:tcW w:w="1651" w:type="dxa"/>
             <w:tcBorders>
               <w:tl2br w:val="nil"/>
               <w:tr2bl w:val="nil"/>
@@ -1622,7 +1644,7 @@
         </w:tc>
         <w:tc>
           <w:tcPr>
-            <w:tcW w:w="1597" w:type="dxa"/>
+            <w:tcW w:w="1638" w:type="dxa"/>
             <w:tcBorders>
               <w:tl2br w:val="nil"/>
               <w:tr2bl w:val="nil"/>
@@ -1648,7 +1670,7 @@
         </w:trPr>
         <w:tc>
           <w:tcPr>
-            <w:tcW w:w="1603" w:type="dxa"/>
+            <w:tcW w:w="1644" w:type="dxa"/>
             <w:tcBorders>
               <w:tl2br w:val="nil"/>
               <w:tr2bl w:val="nil"/>
@@ -1675,7 +1697,7 @@
         </w:tc>
         <w:tc>
           <w:tcPr>
-            <w:tcW w:w="1597" w:type="dxa"/>
+            <w:tcW w:w="1638" w:type="dxa"/>
             <w:tcBorders>
               <w:tl2br w:val="nil"/>
               <w:tr2bl w:val="nil"/>
@@ -1695,7 +1717,7 @@
         </w:tc>
         <w:tc>
           <w:tcPr>
-            <w:tcW w:w="1604" w:type="dxa"/>
+            <w:tcW w:w="1645" w:type="dxa"/>
             <w:tcBorders>
               <w:tl2br w:val="nil"/>
               <w:tr2bl w:val="nil"/>
@@ -1722,7 +1744,7 @@
         </w:tc>
         <w:tc>
           <w:tcPr>
-            <w:tcW w:w="1597" w:type="dxa"/>
+            <w:tcW w:w="1638" w:type="dxa"/>
             <w:tcBorders>
               <w:tl2br w:val="nil"/>
               <w:tr2bl w:val="nil"/>
@@ -1742,7 +1764,7 @@
         </w:tc>
         <w:tc>
           <w:tcPr>
-            <w:tcW w:w="1610" w:type="dxa"/>
+            <w:tcW w:w="1651" w:type="dxa"/>
             <w:tcBorders>
               <w:tl2br w:val="nil"/>
               <w:tr2bl w:val="nil"/>
@@ -1769,7 +1791,7 @@
         </w:tc>
         <w:tc>
           <w:tcPr>
-            <w:tcW w:w="1597" w:type="dxa"/>
+            <w:tcW w:w="1638" w:type="dxa"/>
             <w:tcBorders>
               <w:tl2br w:val="nil"/>
               <w:tr2bl w:val="nil"/>
@@ -1795,7 +1817,7 @@
         </w:trPr>
         <w:tc>
           <w:tcPr>
-            <w:tcW w:w="1603" w:type="dxa"/>
+            <w:tcW w:w="1644" w:type="dxa"/>
             <w:tcBorders>
               <w:tl2br w:val="nil"/>
               <w:tr2bl w:val="nil"/>
@@ -1822,7 +1844,7 @@
         </w:tc>
         <w:tc>
           <w:tcPr>
-            <w:tcW w:w="1597" w:type="dxa"/>
+            <w:tcW w:w="1638" w:type="dxa"/>
             <w:tcBorders>
               <w:tl2br w:val="nil"/>
               <w:tr2bl w:val="nil"/>
@@ -1842,7 +1864,7 @@
         </w:tc>
         <w:tc>
           <w:tcPr>
-            <w:tcW w:w="1604" w:type="dxa"/>
+            <w:tcW w:w="1645" w:type="dxa"/>
             <w:tcBorders>
               <w:tl2br w:val="nil"/>
               <w:tr2bl w:val="nil"/>
@@ -1869,7 +1891,7 @@
         </w:tc>
         <w:tc>
           <w:tcPr>
-            <w:tcW w:w="1597" w:type="dxa"/>
+            <w:tcW w:w="1638" w:type="dxa"/>
             <w:tcBorders>
               <w:tl2br w:val="nil"/>
               <w:tr2bl w:val="nil"/>
@@ -1889,7 +1911,7 @@
         </w:tc>
         <w:tc>
           <w:tcPr>
-            <w:tcW w:w="1610" w:type="dxa"/>
+            <w:tcW w:w="1651" w:type="dxa"/>
             <w:tcBorders>
               <w:tl2br w:val="nil"/>
               <w:tr2bl w:val="nil"/>
@@ -1916,7 +1938,7 @@
         </w:tc>
         <w:tc>
           <w:tcPr>
-            <w:tcW w:w="1597" w:type="dxa"/>
+            <w:tcW w:w="1638" w:type="dxa"/>
             <w:tcBorders>
               <w:tl2br w:val="nil"/>
               <w:tr2bl w:val="nil"/>
@@ -1942,7 +1964,7 @@
         </w:trPr>
         <w:tc>
           <w:tcPr>
-            <w:tcW w:w="1603" w:type="dxa"/>
+            <w:tcW w:w="1644" w:type="dxa"/>
             <w:tcBorders>
               <w:tl2br w:val="nil"/>
               <w:tr2bl w:val="nil"/>
@@ -1969,7 +1991,7 @@
         </w:tc>
         <w:tc>
           <w:tcPr>
-            <w:tcW w:w="1597" w:type="dxa"/>
+            <w:tcW w:w="1638" w:type="dxa"/>
             <w:tcBorders>
               <w:tl2br w:val="nil"/>
               <w:tr2bl w:val="nil"/>
@@ -1989,7 +2011,7 @@
         </w:tc>
         <w:tc>
           <w:tcPr>
-            <w:tcW w:w="1604" w:type="dxa"/>
+            <w:tcW w:w="1645" w:type="dxa"/>
             <w:tcBorders>
               <w:tl2br w:val="nil"/>
               <w:tr2bl w:val="nil"/>
@@ -2016,7 +2038,7 @@
         </w:tc>
         <w:tc>
           <w:tcPr>
-            <w:tcW w:w="1597" w:type="dxa"/>
+            <w:tcW w:w="1638" w:type="dxa"/>
             <w:tcBorders>
               <w:tl2br w:val="nil"/>
               <w:tr2bl w:val="nil"/>
@@ -2036,7 +2058,7 @@
         </w:tc>
         <w:tc>
           <w:tcPr>
-            <w:tcW w:w="1610" w:type="dxa"/>
+            <w:tcW w:w="1651" w:type="dxa"/>
             <w:tcBorders>
               <w:tl2br w:val="nil"/>
               <w:tr2bl w:val="nil"/>
@@ -2063,7 +2085,7 @@
         </w:tc>
         <w:tc>
           <w:tcPr>
-            <w:tcW w:w="1597" w:type="dxa"/>
+            <w:tcW w:w="1638" w:type="dxa"/>
             <w:tcBorders>
               <w:tl2br w:val="nil"/>
               <w:tr2bl w:val="nil"/>
@@ -2176,6 +2198,8 @@
       <w:pPr>
         <w:pStyle w:val="10"/>
       </w:pPr>
+      <w:bookmarkStart w:id="1" w:name="_GoBack"/>
+      <w:bookmarkEnd w:id="1"/>
     </w:p>
     <w:p>
       <w:pPr>
@@ -2223,7 +2247,7 @@
                     <a:blip r:embed="rId16">
                       <a:extLst>
                         <a:ext uri="{28A0092B-C50C-407E-A947-70E740481C1C}">
-                          <a14:useLocalDpi xmlns="" xmlns:wpc="http://schemas.microsoft.com/office/word/2010/wordprocessingCanvas" xmlns:cx="http://schemas.microsoft.com/office/drawing/2014/chartex" xmlns:cx1="http://schemas.microsoft.com/office/drawing/2015/9/8/chartex" xmlns:cx2="http://schemas.microsoft.com/office/drawing/2015/10/21/chartex" xmlns:cx3="http://schemas.microsoft.com/office/drawing/2016/5/9/chartex" xmlns:cx4="http://schemas.microsoft.com/office/drawing/2016/5/10/chartex" xmlns:cx5="http://schemas.microsoft.com/office/drawing/2016/5/11/chartex" xmlns:cx6="http://schemas.microsoft.com/office/drawing/2016/5/12/chartex" xmlns:cx7="http://schemas.microsoft.com/office/drawing/2016/5/13/chartex" xmlns:cx8="http://schemas.microsoft.com/office/drawing/2016/5/14/chartex" xmlns:mc="http://schemas.openxmlformats.org/markup-compatibility/2006" xmlns:aink="http://schemas.microsoft.com/office/drawing/2016/ink" xmlns:am3d="http://schemas.microsoft.com/office/drawing/2017/model3d" xmlns:o="urn:schemas-microsoft-com:office:office" xmlns:v="urn:schemas-microsoft-com:vml" xmlns:wp14="http://schemas.microsoft.com/office/word/2010/wordprocessingDrawing" xmlns:w10="urn:schemas-microsoft-com:office:word" xmlns:w="http://schemas.openxmlformats.org/wordprocessingml/2006/main" xmlns:w14="http://schemas.microsoft.com/office/word/2010/wordml" xmlns:w15="http://schemas.microsoft.com/office/word/2012/wordml" xmlns:w16cex="http://schemas.microsoft.com/office/word/2018/wordml/cex" xmlns:w16cid="http://schemas.microsoft.com/office/word/2016/wordml/cid" xmlns:w16="http://schemas.microsoft.com/office/word/2018/wordml" xmlns:w16se="http://schemas.microsoft.com/office/word/2015/wordml/symex" xmlns:wpg="http://schemas.microsoft.com/office/word/2010/wordprocessingGroup" xmlns:wpi="http://schemas.microsoft.com/office/word/2010/wordprocessingInk" xmlns:wps="http://schemas.microsoft.com/office/word/2010/wordprocessingShape" xmlns:a14="http://schemas.microsoft.com/office/drawing/2010/main" val="0"/>
+                          <a14:useLocalDpi xmlns:a14="http://schemas.microsoft.com/office/drawing/2010/main" val="0"/>
                         </a:ext>
                       </a:extLst>
                     </a:blip>
@@ -2260,15 +2284,15 @@
 </file>
 
 <file path=word/endnotes.xml><?xml version="1.0" encoding="utf-8"?>
-<w:endnotes xmlns:ve="http://schemas.openxmlformats.org/markup-compatibility/2006" xmlns:o="urn:schemas-microsoft-com:office:office" xmlns:r="http://schemas.openxmlformats.org/officeDocument/2006/relationships" xmlns:m="http://schemas.openxmlformats.org/officeDocument/2006/math" xmlns:v="urn:schemas-microsoft-com:vml" xmlns:wp="http://schemas.openxmlformats.org/drawingml/2006/wordprocessingDrawing" xmlns:w10="urn:schemas-microsoft-com:office:word" xmlns:w="http://schemas.openxmlformats.org/wordprocessingml/2006/main" xmlns:wne="http://schemas.microsoft.com/office/word/2006/wordml">
-  <w:endnote w:type="separator" w:id="0">
+<w:endnotes xmlns:wpc="http://schemas.microsoft.com/office/word/2010/wordprocessingCanvas" xmlns:cx="http://schemas.microsoft.com/office/drawing/2014/chartex" xmlns:cx1="http://schemas.microsoft.com/office/drawing/2015/9/8/chartex" xmlns:cx2="http://schemas.microsoft.com/office/drawing/2015/10/21/chartex" xmlns:cx3="http://schemas.microsoft.com/office/drawing/2016/5/9/chartex" xmlns:cx4="http://schemas.microsoft.com/office/drawing/2016/5/10/chartex" xmlns:cx5="http://schemas.microsoft.com/office/drawing/2016/5/11/chartex" xmlns:cx6="http://schemas.microsoft.com/office/drawing/2016/5/12/chartex" xmlns:cx7="http://schemas.microsoft.com/office/drawing/2016/5/13/chartex" xmlns:cx8="http://schemas.microsoft.com/office/drawing/2016/5/14/chartex" xmlns:mc="http://schemas.openxmlformats.org/markup-compatibility/2006" xmlns:aink="http://schemas.microsoft.com/office/drawing/2016/ink" xmlns:am3d="http://schemas.microsoft.com/office/drawing/2017/model3d" xmlns:o="urn:schemas-microsoft-com:office:office" xmlns:r="http://schemas.openxmlformats.org/officeDocument/2006/relationships" xmlns:m="http://schemas.openxmlformats.org/officeDocument/2006/math" xmlns:v="urn:schemas-microsoft-com:vml" xmlns:wp14="http://schemas.microsoft.com/office/word/2010/wordprocessingDrawing" xmlns:wp="http://schemas.openxmlformats.org/drawingml/2006/wordprocessingDrawing" xmlns:w10="urn:schemas-microsoft-com:office:word" xmlns:w="http://schemas.openxmlformats.org/wordprocessingml/2006/main" xmlns:w14="http://schemas.microsoft.com/office/word/2010/wordml" xmlns:w15="http://schemas.microsoft.com/office/word/2012/wordml" xmlns:w16cex="http://schemas.microsoft.com/office/word/2018/wordml/cex" xmlns:w16cid="http://schemas.microsoft.com/office/word/2016/wordml/cid" xmlns:w16="http://schemas.microsoft.com/office/word/2018/wordml" xmlns:w16se="http://schemas.microsoft.com/office/word/2015/wordml/symex" xmlns:wpg="http://schemas.microsoft.com/office/word/2010/wordprocessingGroup" xmlns:wpi="http://schemas.microsoft.com/office/word/2010/wordprocessingInk" xmlns:wne="http://schemas.microsoft.com/office/word/2006/wordml" xmlns:wps="http://schemas.microsoft.com/office/word/2010/wordprocessingShape" mc:Ignorable="w14 w15 w16se w16cid w16 w16cex wp14">
+  <w:endnote w:type="separator" w:id="-1">
     <w:p>
       <w:r>
         <w:separator/>
       </w:r>
     </w:p>
   </w:endnote>
-  <w:endnote w:type="continuationSeparator" w:id="1">
+  <w:endnote w:type="continuationSeparator" w:id="0">
     <w:p>
       <w:r>
         <w:continuationSeparator/>
@@ -2279,30 +2303,30 @@
 </file>
 
 <file path=word/footer1.xml><?xml version="1.0" encoding="utf-8"?>
-<w:ftr xmlns:ve="http://schemas.openxmlformats.org/markup-compatibility/2006" xmlns:o="urn:schemas-microsoft-com:office:office" xmlns:r="http://schemas.openxmlformats.org/officeDocument/2006/relationships" xmlns:m="http://schemas.openxmlformats.org/officeDocument/2006/math" xmlns:v="urn:schemas-microsoft-com:vml" xmlns:wp="http://schemas.openxmlformats.org/drawingml/2006/wordprocessingDrawing" xmlns:w10="urn:schemas-microsoft-com:office:word" xmlns:w="http://schemas.openxmlformats.org/wordprocessingml/2006/main" xmlns:wne="http://schemas.microsoft.com/office/word/2006/wordml">
+<w:ftr xmlns:wpc="http://schemas.microsoft.com/office/word/2010/wordprocessingCanvas" xmlns:cx="http://schemas.microsoft.com/office/drawing/2014/chartex" xmlns:cx1="http://schemas.microsoft.com/office/drawing/2015/9/8/chartex" xmlns:cx2="http://schemas.microsoft.com/office/drawing/2015/10/21/chartex" xmlns:cx3="http://schemas.microsoft.com/office/drawing/2016/5/9/chartex" xmlns:cx4="http://schemas.microsoft.com/office/drawing/2016/5/10/chartex" xmlns:cx5="http://schemas.microsoft.com/office/drawing/2016/5/11/chartex" xmlns:cx6="http://schemas.microsoft.com/office/drawing/2016/5/12/chartex" xmlns:cx7="http://schemas.microsoft.com/office/drawing/2016/5/13/chartex" xmlns:cx8="http://schemas.microsoft.com/office/drawing/2016/5/14/chartex" xmlns:mc="http://schemas.openxmlformats.org/markup-compatibility/2006" xmlns:aink="http://schemas.microsoft.com/office/drawing/2016/ink" xmlns:am3d="http://schemas.microsoft.com/office/drawing/2017/model3d" xmlns:o="urn:schemas-microsoft-com:office:office" xmlns:r="http://schemas.openxmlformats.org/officeDocument/2006/relationships" xmlns:m="http://schemas.openxmlformats.org/officeDocument/2006/math" xmlns:v="urn:schemas-microsoft-com:vml" xmlns:wp14="http://schemas.microsoft.com/office/word/2010/wordprocessingDrawing" xmlns:wp="http://schemas.openxmlformats.org/drawingml/2006/wordprocessingDrawing" xmlns:w10="urn:schemas-microsoft-com:office:word" xmlns:w="http://schemas.openxmlformats.org/wordprocessingml/2006/main" xmlns:w14="http://schemas.microsoft.com/office/word/2010/wordml" xmlns:w15="http://schemas.microsoft.com/office/word/2012/wordml" xmlns:w16cex="http://schemas.microsoft.com/office/word/2018/wordml/cex" xmlns:w16cid="http://schemas.microsoft.com/office/word/2016/wordml/cid" xmlns:w16="http://schemas.microsoft.com/office/word/2018/wordml" xmlns:w16se="http://schemas.microsoft.com/office/word/2015/wordml/symex" xmlns:wpg="http://schemas.microsoft.com/office/word/2010/wordprocessingGroup" xmlns:wpi="http://schemas.microsoft.com/office/word/2010/wordprocessingInk" xmlns:wne="http://schemas.microsoft.com/office/word/2006/wordml" xmlns:wps="http://schemas.microsoft.com/office/word/2010/wordprocessingShape" mc:Ignorable="w14 w15 w16se w16cid w16 w16cex wp14">
   <w:p>
     <w:pPr>
       <w:pStyle w:val="a5"/>
       <w:framePr w:wrap="around" w:vAnchor="text" w:hAnchor="margin" w:xAlign="center" w:y="1"/>
       <w:rPr>
-        <w:rStyle w:val="a8"/>
+        <w:rStyle w:val="aa"/>
       </w:rPr>
     </w:pPr>
     <w:r>
       <w:rPr>
-        <w:rStyle w:val="a8"/>
+        <w:rStyle w:val="aa"/>
       </w:rPr>
       <w:fldChar w:fldCharType="begin"/>
     </w:r>
     <w:r>
       <w:rPr>
-        <w:rStyle w:val="a8"/>
+        <w:rStyle w:val="aa"/>
       </w:rPr>
       <w:instrText xml:space="preserve">PAGE  </w:instrText>
     </w:r>
     <w:r>
       <w:rPr>
-        <w:rStyle w:val="a8"/>
+        <w:rStyle w:val="aa"/>
       </w:rPr>
       <w:fldChar w:fldCharType="end"/>
     </w:r>
@@ -2316,7 +2340,7 @@
 </file>
 
 <file path=word/footer2.xml><?xml version="1.0" encoding="utf-8"?>
-<w:ftr xmlns:ve="http://schemas.openxmlformats.org/markup-compatibility/2006" xmlns:o="urn:schemas-microsoft-com:office:office" xmlns:r="http://schemas.openxmlformats.org/officeDocument/2006/relationships" xmlns:m="http://schemas.openxmlformats.org/officeDocument/2006/math" xmlns:v="urn:schemas-microsoft-com:vml" xmlns:wp="http://schemas.openxmlformats.org/drawingml/2006/wordprocessingDrawing" xmlns:w10="urn:schemas-microsoft-com:office:word" xmlns:w="http://schemas.openxmlformats.org/wordprocessingml/2006/main" xmlns:wne="http://schemas.microsoft.com/office/word/2006/wordml">
+<w:ftr xmlns:wpc="http://schemas.microsoft.com/office/word/2010/wordprocessingCanvas" xmlns:cx="http://schemas.microsoft.com/office/drawing/2014/chartex" xmlns:cx1="http://schemas.microsoft.com/office/drawing/2015/9/8/chartex" xmlns:cx2="http://schemas.microsoft.com/office/drawing/2015/10/21/chartex" xmlns:cx3="http://schemas.microsoft.com/office/drawing/2016/5/9/chartex" xmlns:cx4="http://schemas.microsoft.com/office/drawing/2016/5/10/chartex" xmlns:cx5="http://schemas.microsoft.com/office/drawing/2016/5/11/chartex" xmlns:cx6="http://schemas.microsoft.com/office/drawing/2016/5/12/chartex" xmlns:cx7="http://schemas.microsoft.com/office/drawing/2016/5/13/chartex" xmlns:cx8="http://schemas.microsoft.com/office/drawing/2016/5/14/chartex" xmlns:mc="http://schemas.openxmlformats.org/markup-compatibility/2006" xmlns:aink="http://schemas.microsoft.com/office/drawing/2016/ink" xmlns:am3d="http://schemas.microsoft.com/office/drawing/2017/model3d" xmlns:o="urn:schemas-microsoft-com:office:office" xmlns:r="http://schemas.openxmlformats.org/officeDocument/2006/relationships" xmlns:m="http://schemas.openxmlformats.org/officeDocument/2006/math" xmlns:v="urn:schemas-microsoft-com:vml" xmlns:wp14="http://schemas.microsoft.com/office/word/2010/wordprocessingDrawing" xmlns:wp="http://schemas.openxmlformats.org/drawingml/2006/wordprocessingDrawing" xmlns:w10="urn:schemas-microsoft-com:office:word" xmlns:w="http://schemas.openxmlformats.org/wordprocessingml/2006/main" xmlns:w14="http://schemas.microsoft.com/office/word/2010/wordml" xmlns:w15="http://schemas.microsoft.com/office/word/2012/wordml" xmlns:w16cex="http://schemas.microsoft.com/office/word/2018/wordml/cex" xmlns:w16cid="http://schemas.microsoft.com/office/word/2016/wordml/cid" xmlns:w16="http://schemas.microsoft.com/office/word/2018/wordml" xmlns:w16se="http://schemas.microsoft.com/office/word/2015/wordml/symex" xmlns:wpg="http://schemas.microsoft.com/office/word/2010/wordprocessingGroup" xmlns:wpi="http://schemas.microsoft.com/office/word/2010/wordprocessingInk" xmlns:wne="http://schemas.microsoft.com/office/word/2006/wordml" xmlns:wps="http://schemas.microsoft.com/office/word/2010/wordprocessingShape" mc:Ignorable="w14 w15 w16se w16cid w16 w16cex wp14">
   <w:p>
     <w:pPr>
       <w:pStyle w:val="a5"/>
@@ -2327,7 +2351,7 @@
 </file>
 
 <file path=word/footer3.xml><?xml version="1.0" encoding="utf-8"?>
-<w:ftr xmlns:ve="http://schemas.openxmlformats.org/markup-compatibility/2006" xmlns:o="urn:schemas-microsoft-com:office:office" xmlns:r="http://schemas.openxmlformats.org/officeDocument/2006/relationships" xmlns:m="http://schemas.openxmlformats.org/officeDocument/2006/math" xmlns:v="urn:schemas-microsoft-com:vml" xmlns:wp="http://schemas.openxmlformats.org/drawingml/2006/wordprocessingDrawing" xmlns:w10="urn:schemas-microsoft-com:office:word" xmlns:w="http://schemas.openxmlformats.org/wordprocessingml/2006/main" xmlns:wne="http://schemas.microsoft.com/office/word/2006/wordml">
+<w:ftr xmlns:wpc="http://schemas.microsoft.com/office/word/2010/wordprocessingCanvas" xmlns:cx="http://schemas.microsoft.com/office/drawing/2014/chartex" xmlns:cx1="http://schemas.microsoft.com/office/drawing/2015/9/8/chartex" xmlns:cx2="http://schemas.microsoft.com/office/drawing/2015/10/21/chartex" xmlns:cx3="http://schemas.microsoft.com/office/drawing/2016/5/9/chartex" xmlns:cx4="http://schemas.microsoft.com/office/drawing/2016/5/10/chartex" xmlns:cx5="http://schemas.microsoft.com/office/drawing/2016/5/11/chartex" xmlns:cx6="http://schemas.microsoft.com/office/drawing/2016/5/12/chartex" xmlns:cx7="http://schemas.microsoft.com/office/drawing/2016/5/13/chartex" xmlns:cx8="http://schemas.microsoft.com/office/drawing/2016/5/14/chartex" xmlns:mc="http://schemas.openxmlformats.org/markup-compatibility/2006" xmlns:aink="http://schemas.microsoft.com/office/drawing/2016/ink" xmlns:am3d="http://schemas.microsoft.com/office/drawing/2017/model3d" xmlns:o="urn:schemas-microsoft-com:office:office" xmlns:r="http://schemas.openxmlformats.org/officeDocument/2006/relationships" xmlns:m="http://schemas.openxmlformats.org/officeDocument/2006/math" xmlns:v="urn:schemas-microsoft-com:vml" xmlns:wp14="http://schemas.microsoft.com/office/word/2010/wordprocessingDrawing" xmlns:wp="http://schemas.openxmlformats.org/drawingml/2006/wordprocessingDrawing" xmlns:w10="urn:schemas-microsoft-com:office:word" xmlns:w="http://schemas.openxmlformats.org/wordprocessingml/2006/main" xmlns:w14="http://schemas.microsoft.com/office/word/2010/wordml" xmlns:w15="http://schemas.microsoft.com/office/word/2012/wordml" xmlns:w16cex="http://schemas.microsoft.com/office/word/2018/wordml/cex" xmlns:w16cid="http://schemas.microsoft.com/office/word/2016/wordml/cid" xmlns:w16="http://schemas.microsoft.com/office/word/2018/wordml" xmlns:w16se="http://schemas.microsoft.com/office/word/2015/wordml/symex" xmlns:wpg="http://schemas.microsoft.com/office/word/2010/wordprocessingGroup" xmlns:wpi="http://schemas.microsoft.com/office/word/2010/wordprocessingInk" xmlns:wne="http://schemas.microsoft.com/office/word/2006/wordml" xmlns:wps="http://schemas.microsoft.com/office/word/2010/wordprocessingShape" mc:Ignorable="w14 w15 w16se w16cid w16 w16cex wp14">
   <w:p>
     <w:pPr>
       <w:pStyle w:val="a5"/>
@@ -2363,15 +2387,15 @@
 </file>
 
 <file path=word/footnotes.xml><?xml version="1.0" encoding="utf-8"?>
-<w:footnotes xmlns:ve="http://schemas.openxmlformats.org/markup-compatibility/2006" xmlns:o="urn:schemas-microsoft-com:office:office" xmlns:r="http://schemas.openxmlformats.org/officeDocument/2006/relationships" xmlns:m="http://schemas.openxmlformats.org/officeDocument/2006/math" xmlns:v="urn:schemas-microsoft-com:vml" xmlns:wp="http://schemas.openxmlformats.org/drawingml/2006/wordprocessingDrawing" xmlns:w10="urn:schemas-microsoft-com:office:word" xmlns:w="http://schemas.openxmlformats.org/wordprocessingml/2006/main" xmlns:wne="http://schemas.microsoft.com/office/word/2006/wordml">
-  <w:footnote w:type="separator" w:id="0">
+<w:footnotes xmlns:wpc="http://schemas.microsoft.com/office/word/2010/wordprocessingCanvas" xmlns:cx="http://schemas.microsoft.com/office/drawing/2014/chartex" xmlns:cx1="http://schemas.microsoft.com/office/drawing/2015/9/8/chartex" xmlns:cx2="http://schemas.microsoft.com/office/drawing/2015/10/21/chartex" xmlns:cx3="http://schemas.microsoft.com/office/drawing/2016/5/9/chartex" xmlns:cx4="http://schemas.microsoft.com/office/drawing/2016/5/10/chartex" xmlns:cx5="http://schemas.microsoft.com/office/drawing/2016/5/11/chartex" xmlns:cx6="http://schemas.microsoft.com/office/drawing/2016/5/12/chartex" xmlns:cx7="http://schemas.microsoft.com/office/drawing/2016/5/13/chartex" xmlns:cx8="http://schemas.microsoft.com/office/drawing/2016/5/14/chartex" xmlns:mc="http://schemas.openxmlformats.org/markup-compatibility/2006" xmlns:aink="http://schemas.microsoft.com/office/drawing/2016/ink" xmlns:am3d="http://schemas.microsoft.com/office/drawing/2017/model3d" xmlns:o="urn:schemas-microsoft-com:office:office" xmlns:r="http://schemas.openxmlformats.org/officeDocument/2006/relationships" xmlns:m="http://schemas.openxmlformats.org/officeDocument/2006/math" xmlns:v="urn:schemas-microsoft-com:vml" xmlns:wp14="http://schemas.microsoft.com/office/word/2010/wordprocessingDrawing" xmlns:wp="http://schemas.openxmlformats.org/drawingml/2006/wordprocessingDrawing" xmlns:w10="urn:schemas-microsoft-com:office:word" xmlns:w="http://schemas.openxmlformats.org/wordprocessingml/2006/main" xmlns:w14="http://schemas.microsoft.com/office/word/2010/wordml" xmlns:w15="http://schemas.microsoft.com/office/word/2012/wordml" xmlns:w16cex="http://schemas.microsoft.com/office/word/2018/wordml/cex" xmlns:w16cid="http://schemas.microsoft.com/office/word/2016/wordml/cid" xmlns:w16="http://schemas.microsoft.com/office/word/2018/wordml" xmlns:w16se="http://schemas.microsoft.com/office/word/2015/wordml/symex" xmlns:wpg="http://schemas.microsoft.com/office/word/2010/wordprocessingGroup" xmlns:wpi="http://schemas.microsoft.com/office/word/2010/wordprocessingInk" xmlns:wne="http://schemas.microsoft.com/office/word/2006/wordml" xmlns:wps="http://schemas.microsoft.com/office/word/2010/wordprocessingShape" mc:Ignorable="w14 w15 w16se w16cid w16 w16cex wp14">
+  <w:footnote w:type="separator" w:id="-1">
     <w:p>
       <w:r>
         <w:separator/>
       </w:r>
     </w:p>
   </w:footnote>
-  <w:footnote w:type="continuationSeparator" w:id="1">
+  <w:footnote w:type="continuationSeparator" w:id="0">
     <w:p>
       <w:r>
         <w:continuationSeparator/>
@@ -2382,10 +2406,10 @@
 </file>
 
 <file path=word/header1.xml><?xml version="1.0" encoding="utf-8"?>
-<w:hdr xmlns:ve="http://schemas.openxmlformats.org/markup-compatibility/2006" xmlns:o="urn:schemas-microsoft-com:office:office" xmlns:r="http://schemas.openxmlformats.org/officeDocument/2006/relationships" xmlns:m="http://schemas.openxmlformats.org/officeDocument/2006/math" xmlns:v="urn:schemas-microsoft-com:vml" xmlns:wp="http://schemas.openxmlformats.org/drawingml/2006/wordprocessingDrawing" xmlns:w10="urn:schemas-microsoft-com:office:word" xmlns:w="http://schemas.openxmlformats.org/wordprocessingml/2006/main" xmlns:wne="http://schemas.microsoft.com/office/word/2006/wordml">
+<w:hdr xmlns:wpc="http://schemas.microsoft.com/office/word/2010/wordprocessingCanvas" xmlns:cx="http://schemas.microsoft.com/office/drawing/2014/chartex" xmlns:cx1="http://schemas.microsoft.com/office/drawing/2015/9/8/chartex" xmlns:cx2="http://schemas.microsoft.com/office/drawing/2015/10/21/chartex" xmlns:cx3="http://schemas.microsoft.com/office/drawing/2016/5/9/chartex" xmlns:cx4="http://schemas.microsoft.com/office/drawing/2016/5/10/chartex" xmlns:cx5="http://schemas.microsoft.com/office/drawing/2016/5/11/chartex" xmlns:cx6="http://schemas.microsoft.com/office/drawing/2016/5/12/chartex" xmlns:cx7="http://schemas.microsoft.com/office/drawing/2016/5/13/chartex" xmlns:cx8="http://schemas.microsoft.com/office/drawing/2016/5/14/chartex" xmlns:mc="http://schemas.openxmlformats.org/markup-compatibility/2006" xmlns:aink="http://schemas.microsoft.com/office/drawing/2016/ink" xmlns:am3d="http://schemas.microsoft.com/office/drawing/2017/model3d" xmlns:o="urn:schemas-microsoft-com:office:office" xmlns:r="http://schemas.openxmlformats.org/officeDocument/2006/relationships" xmlns:m="http://schemas.openxmlformats.org/officeDocument/2006/math" xmlns:v="urn:schemas-microsoft-com:vml" xmlns:wp14="http://schemas.microsoft.com/office/word/2010/wordprocessingDrawing" xmlns:wp="http://schemas.openxmlformats.org/drawingml/2006/wordprocessingDrawing" xmlns:w10="urn:schemas-microsoft-com:office:word" xmlns:w="http://schemas.openxmlformats.org/wordprocessingml/2006/main" xmlns:w14="http://schemas.microsoft.com/office/word/2010/wordml" xmlns:w15="http://schemas.microsoft.com/office/word/2012/wordml" xmlns:w16cex="http://schemas.microsoft.com/office/word/2018/wordml/cex" xmlns:w16cid="http://schemas.microsoft.com/office/word/2016/wordml/cid" xmlns:w16="http://schemas.microsoft.com/office/word/2018/wordml" xmlns:w16se="http://schemas.microsoft.com/office/word/2015/wordml/symex" xmlns:wpg="http://schemas.microsoft.com/office/word/2010/wordprocessingGroup" xmlns:wpi="http://schemas.microsoft.com/office/word/2010/wordprocessingInk" xmlns:wne="http://schemas.microsoft.com/office/word/2006/wordml" xmlns:wps="http://schemas.microsoft.com/office/word/2010/wordprocessingShape" mc:Ignorable="w14 w15 w16se w16cid w16 w16cex wp14">
   <w:p>
     <w:pPr>
-      <w:pStyle w:val="a6"/>
+      <w:pStyle w:val="a7"/>
       <w:jc w:val="right"/>
     </w:pPr>
   </w:p>
@@ -2393,8 +2417,8 @@
 </file>
 
 <file path=word/numbering.xml><?xml version="1.0" encoding="utf-8"?>
-<w:numbering xmlns:ve="http://schemas.openxmlformats.org/markup-compatibility/2006" xmlns:o="urn:schemas-microsoft-com:office:office" xmlns:r="http://schemas.openxmlformats.org/officeDocument/2006/relationships" xmlns:m="http://schemas.openxmlformats.org/officeDocument/2006/math" xmlns:v="urn:schemas-microsoft-com:vml" xmlns:wp="http://schemas.openxmlformats.org/drawingml/2006/wordprocessingDrawing" xmlns:w10="urn:schemas-microsoft-com:office:word" xmlns:w="http://schemas.openxmlformats.org/wordprocessingml/2006/main" xmlns:wne="http://schemas.microsoft.com/office/word/2006/wordml">
-  <w:abstractNum w:abstractNumId="0">
+<w:numbering xmlns:wpc="http://schemas.microsoft.com/office/word/2010/wordprocessingCanvas" xmlns:cx="http://schemas.microsoft.com/office/drawing/2014/chartex" xmlns:cx1="http://schemas.microsoft.com/office/drawing/2015/9/8/chartex" xmlns:cx2="http://schemas.microsoft.com/office/drawing/2015/10/21/chartex" xmlns:cx3="http://schemas.microsoft.com/office/drawing/2016/5/9/chartex" xmlns:cx4="http://schemas.microsoft.com/office/drawing/2016/5/10/chartex" xmlns:cx5="http://schemas.microsoft.com/office/drawing/2016/5/11/chartex" xmlns:cx6="http://schemas.microsoft.com/office/drawing/2016/5/12/chartex" xmlns:cx7="http://schemas.microsoft.com/office/drawing/2016/5/13/chartex" xmlns:cx8="http://schemas.microsoft.com/office/drawing/2016/5/14/chartex" xmlns:mc="http://schemas.openxmlformats.org/markup-compatibility/2006" xmlns:aink="http://schemas.microsoft.com/office/drawing/2016/ink" xmlns:am3d="http://schemas.microsoft.com/office/drawing/2017/model3d" xmlns:o="urn:schemas-microsoft-com:office:office" xmlns:r="http://schemas.openxmlformats.org/officeDocument/2006/relationships" xmlns:m="http://schemas.openxmlformats.org/officeDocument/2006/math" xmlns:v="urn:schemas-microsoft-com:vml" xmlns:wp14="http://schemas.microsoft.com/office/word/2010/wordprocessingDrawing" xmlns:wp="http://schemas.openxmlformats.org/drawingml/2006/wordprocessingDrawing" xmlns:w10="urn:schemas-microsoft-com:office:word" xmlns:w="http://schemas.openxmlformats.org/wordprocessingml/2006/main" xmlns:w14="http://schemas.microsoft.com/office/word/2010/wordml" xmlns:w15="http://schemas.microsoft.com/office/word/2012/wordml" xmlns:w16cex="http://schemas.microsoft.com/office/word/2018/wordml/cex" xmlns:w16cid="http://schemas.microsoft.com/office/word/2016/wordml/cid" xmlns:w16="http://schemas.microsoft.com/office/word/2018/wordml" xmlns:w16se="http://schemas.microsoft.com/office/word/2015/wordml/symex" xmlns:wpg="http://schemas.microsoft.com/office/word/2010/wordprocessingGroup" xmlns:wpi="http://schemas.microsoft.com/office/word/2010/wordprocessingInk" xmlns:wne="http://schemas.microsoft.com/office/word/2006/wordml" xmlns:wps="http://schemas.microsoft.com/office/word/2010/wordprocessingShape" mc:Ignorable="w14 w15 w16se w16cid w16 w16cex wp14">
+  <w:abstractNum w:abstractNumId="0" w15:restartNumberingAfterBreak="0">
     <w:nsid w:val="5DFC603A"/>
     <w:multiLevelType w:val="multilevel"/>
     <w:tmpl w:val="5DFC603A"/>
@@ -2490,7 +2514,7 @@
 </file>
 
 <file path=word/styles.xml><?xml version="1.0" encoding="utf-8"?>
-<w:styles xmlns:r="http://schemas.openxmlformats.org/officeDocument/2006/relationships" xmlns:w="http://schemas.openxmlformats.org/wordprocessingml/2006/main">
+<w:styles xmlns:mc="http://schemas.openxmlformats.org/markup-compatibility/2006" xmlns:r="http://schemas.openxmlformats.org/officeDocument/2006/relationships" xmlns:w="http://schemas.openxmlformats.org/wordprocessingml/2006/main" xmlns:w14="http://schemas.microsoft.com/office/word/2010/wordml" xmlns:w15="http://schemas.microsoft.com/office/word/2012/wordml" xmlns:w16cex="http://schemas.microsoft.com/office/word/2018/wordml/cex" xmlns:w16cid="http://schemas.microsoft.com/office/word/2016/wordml/cid" xmlns:w16="http://schemas.microsoft.com/office/word/2018/wordml" xmlns:w16se="http://schemas.microsoft.com/office/word/2015/wordml/symex" mc:Ignorable="w14 w15 w16se w16cid w16 w16cex">
   <w:docDefaults>
     <w:rPrDefault>
       <w:rPr>
@@ -2500,7 +2524,7 @@
     </w:rPrDefault>
     <w:pPrDefault/>
   </w:docDefaults>
-  <w:latentStyles w:defLockedState="0" w:defUIPriority="0" w:defSemiHidden="0" w:defUnhideWhenUsed="0" w:defQFormat="0" w:count="267">
+  <w:latentStyles w:defLockedState="0" w:defUIPriority="0" w:defSemiHidden="0" w:defUnhideWhenUsed="0" w:defQFormat="0" w:count="376">
     <w:lsdException w:name="Normal" w:qFormat="1"/>
     <w:lsdException w:name="heading 1" w:qFormat="1"/>
     <w:lsdException w:name="heading 2" w:semiHidden="1" w:unhideWhenUsed="1" w:qFormat="1"/>
@@ -2511,19 +2535,96 @@
     <w:lsdException w:name="heading 7" w:semiHidden="1" w:unhideWhenUsed="1" w:qFormat="1"/>
     <w:lsdException w:name="heading 8" w:semiHidden="1" w:unhideWhenUsed="1" w:qFormat="1"/>
     <w:lsdException w:name="heading 9" w:semiHidden="1" w:unhideWhenUsed="1" w:qFormat="1"/>
-    <w:lsdException w:name="header" w:uiPriority="99" w:qFormat="1"/>
-    <w:lsdException w:name="footer" w:uiPriority="99" w:qFormat="1"/>
+    <w:lsdException w:name="index 1" w:semiHidden="1" w:unhideWhenUsed="1"/>
+    <w:lsdException w:name="index 2" w:semiHidden="1" w:unhideWhenUsed="1"/>
+    <w:lsdException w:name="index 3" w:semiHidden="1" w:unhideWhenUsed="1"/>
+    <w:lsdException w:name="index 4" w:semiHidden="1" w:unhideWhenUsed="1"/>
+    <w:lsdException w:name="index 5" w:semiHidden="1" w:unhideWhenUsed="1"/>
+    <w:lsdException w:name="index 6" w:semiHidden="1" w:unhideWhenUsed="1"/>
+    <w:lsdException w:name="index 7" w:semiHidden="1" w:unhideWhenUsed="1"/>
+    <w:lsdException w:name="index 8" w:semiHidden="1" w:unhideWhenUsed="1"/>
+    <w:lsdException w:name="index 9" w:semiHidden="1" w:unhideWhenUsed="1"/>
+    <w:lsdException w:name="toc 1" w:semiHidden="1" w:unhideWhenUsed="1"/>
+    <w:lsdException w:name="toc 2" w:semiHidden="1" w:unhideWhenUsed="1"/>
+    <w:lsdException w:name="toc 3" w:semiHidden="1" w:unhideWhenUsed="1"/>
+    <w:lsdException w:name="toc 4" w:semiHidden="1" w:unhideWhenUsed="1"/>
+    <w:lsdException w:name="toc 5" w:semiHidden="1" w:unhideWhenUsed="1"/>
+    <w:lsdException w:name="toc 6" w:semiHidden="1" w:unhideWhenUsed="1"/>
+    <w:lsdException w:name="toc 7" w:semiHidden="1" w:unhideWhenUsed="1"/>
+    <w:lsdException w:name="toc 8" w:semiHidden="1" w:unhideWhenUsed="1"/>
+    <w:lsdException w:name="toc 9" w:semiHidden="1" w:unhideWhenUsed="1"/>
+    <w:lsdException w:name="Normal Indent" w:semiHidden="1" w:unhideWhenUsed="1"/>
+    <w:lsdException w:name="footnote text" w:semiHidden="1" w:unhideWhenUsed="1"/>
+    <w:lsdException w:name="annotation text" w:semiHidden="1" w:unhideWhenUsed="1"/>
+    <w:lsdException w:name="header" w:semiHidden="1" w:uiPriority="99" w:unhideWhenUsed="1" w:qFormat="1"/>
+    <w:lsdException w:name="footer" w:semiHidden="1" w:uiPriority="99" w:unhideWhenUsed="1" w:qFormat="1"/>
+    <w:lsdException w:name="index heading" w:semiHidden="1" w:unhideWhenUsed="1"/>
     <w:lsdException w:name="caption" w:semiHidden="1" w:unhideWhenUsed="1" w:qFormat="1"/>
-    <w:lsdException w:name="page number" w:qFormat="1"/>
+    <w:lsdException w:name="table of figures" w:semiHidden="1" w:unhideWhenUsed="1"/>
+    <w:lsdException w:name="envelope address" w:semiHidden="1" w:unhideWhenUsed="1"/>
+    <w:lsdException w:name="envelope return" w:semiHidden="1" w:unhideWhenUsed="1"/>
+    <w:lsdException w:name="footnote reference" w:semiHidden="1" w:unhideWhenUsed="1"/>
+    <w:lsdException w:name="annotation reference" w:semiHidden="1" w:unhideWhenUsed="1"/>
+    <w:lsdException w:name="line number" w:semiHidden="1" w:unhideWhenUsed="1"/>
+    <w:lsdException w:name="page number" w:semiHidden="1" w:unhideWhenUsed="1" w:qFormat="1"/>
+    <w:lsdException w:name="endnote reference" w:semiHidden="1" w:unhideWhenUsed="1"/>
+    <w:lsdException w:name="endnote text" w:semiHidden="1" w:unhideWhenUsed="1"/>
+    <w:lsdException w:name="macro" w:semiHidden="1" w:unhideWhenUsed="1"/>
+    <w:lsdException w:name="toa heading" w:semiHidden="1" w:unhideWhenUsed="1"/>
+    <w:lsdException w:name="List Number" w:semiHidden="1" w:unhideWhenUsed="1"/>
+    <w:lsdException w:name="List 2" w:semiHidden="1" w:unhideWhenUsed="1"/>
+    <w:lsdException w:name="List 3" w:semiHidden="1" w:unhideWhenUsed="1"/>
+    <w:lsdException w:name="List 4" w:semiHidden="1" w:unhideWhenUsed="1"/>
+    <w:lsdException w:name="List 5" w:semiHidden="1" w:unhideWhenUsed="1"/>
+    <w:lsdException w:name="List Bullet 2" w:semiHidden="1" w:unhideWhenUsed="1"/>
+    <w:lsdException w:name="List Bullet 3" w:semiHidden="1" w:unhideWhenUsed="1"/>
+    <w:lsdException w:name="List Bullet 4" w:semiHidden="1" w:unhideWhenUsed="1"/>
+    <w:lsdException w:name="List Bullet 5" w:semiHidden="1" w:unhideWhenUsed="1"/>
+    <w:lsdException w:name="List Number 2" w:semiHidden="1" w:unhideWhenUsed="1"/>
+    <w:lsdException w:name="List Number 3" w:semiHidden="1" w:unhideWhenUsed="1"/>
+    <w:lsdException w:name="List Number 4" w:semiHidden="1" w:unhideWhenUsed="1"/>
+    <w:lsdException w:name="List Number 5" w:semiHidden="1" w:unhideWhenUsed="1"/>
     <w:lsdException w:name="Title" w:qFormat="1"/>
-    <w:lsdException w:name="Default Paragraph Font" w:semiHidden="1"/>
+    <w:lsdException w:name="Closing" w:semiHidden="1" w:unhideWhenUsed="1"/>
+    <w:lsdException w:name="Signature" w:semiHidden="1" w:unhideWhenUsed="1"/>
+    <w:lsdException w:name="Default Paragraph Font" w:semiHidden="1" w:unhideWhenUsed="1"/>
+    <w:lsdException w:name="Body Text" w:semiHidden="1" w:unhideWhenUsed="1"/>
+    <w:lsdException w:name="Body Text Indent" w:semiHidden="1" w:unhideWhenUsed="1"/>
+    <w:lsdException w:name="List Continue" w:semiHidden="1" w:unhideWhenUsed="1"/>
+    <w:lsdException w:name="Message Header" w:semiHidden="1" w:unhideWhenUsed="1"/>
     <w:lsdException w:name="Subtitle" w:qFormat="1"/>
+    <w:lsdException w:name="Salutation" w:semiHidden="1" w:unhideWhenUsed="1"/>
+    <w:lsdException w:name="Date" w:semiHidden="1" w:unhideWhenUsed="1"/>
+    <w:lsdException w:name="Body Text First Indent" w:semiHidden="1" w:unhideWhenUsed="1"/>
+    <w:lsdException w:name="Body Text First Indent 2" w:semiHidden="1" w:unhideWhenUsed="1"/>
+    <w:lsdException w:name="Note Heading" w:semiHidden="1" w:unhideWhenUsed="1"/>
+    <w:lsdException w:name="Body Text 2" w:semiHidden="1" w:unhideWhenUsed="1"/>
+    <w:lsdException w:name="Body Text 3" w:semiHidden="1" w:unhideWhenUsed="1"/>
+    <w:lsdException w:name="Body Text Indent 2" w:semiHidden="1" w:unhideWhenUsed="1"/>
+    <w:lsdException w:name="Body Text Indent 3" w:semiHidden="1" w:unhideWhenUsed="1"/>
+    <w:lsdException w:name="Block Text" w:semiHidden="1" w:unhideWhenUsed="1"/>
+    <w:lsdException w:name="Hyperlink" w:semiHidden="1" w:unhideWhenUsed="1"/>
+    <w:lsdException w:name="FollowedHyperlink" w:semiHidden="1" w:unhideWhenUsed="1"/>
     <w:lsdException w:name="Strong" w:qFormat="1"/>
     <w:lsdException w:name="Emphasis" w:qFormat="1"/>
-    <w:lsdException w:name="Document Map" w:semiHidden="1"/>
+    <w:lsdException w:name="Document Map" w:semiHidden="1" w:unhideWhenUsed="1"/>
+    <w:lsdException w:name="Plain Text" w:semiHidden="1" w:unhideWhenUsed="1"/>
+    <w:lsdException w:name="E-mail Signature" w:semiHidden="1" w:unhideWhenUsed="1"/>
     <w:lsdException w:name="HTML Top of Form" w:semiHidden="1" w:uiPriority="99" w:unhideWhenUsed="1"/>
     <w:lsdException w:name="HTML Bottom of Form" w:semiHidden="1" w:uiPriority="99" w:unhideWhenUsed="1"/>
+    <w:lsdException w:name="Normal (Web)" w:semiHidden="1" w:unhideWhenUsed="1"/>
+    <w:lsdException w:name="HTML Acronym" w:semiHidden="1" w:unhideWhenUsed="1"/>
+    <w:lsdException w:name="HTML Address" w:semiHidden="1" w:unhideWhenUsed="1"/>
+    <w:lsdException w:name="HTML Cite" w:semiHidden="1" w:unhideWhenUsed="1"/>
+    <w:lsdException w:name="HTML Code" w:semiHidden="1" w:unhideWhenUsed="1"/>
+    <w:lsdException w:name="HTML Definition" w:semiHidden="1" w:unhideWhenUsed="1"/>
+    <w:lsdException w:name="HTML Keyboard" w:semiHidden="1" w:unhideWhenUsed="1"/>
+    <w:lsdException w:name="HTML Preformatted" w:semiHidden="1" w:unhideWhenUsed="1"/>
+    <w:lsdException w:name="HTML Sample" w:semiHidden="1" w:unhideWhenUsed="1"/>
+    <w:lsdException w:name="HTML Typewriter" w:semiHidden="1" w:unhideWhenUsed="1"/>
+    <w:lsdException w:name="HTML Variable" w:semiHidden="1" w:unhideWhenUsed="1"/>
     <w:lsdException w:name="Normal Table" w:semiHidden="1" w:unhideWhenUsed="1"/>
+    <w:lsdException w:name="annotation subject" w:semiHidden="1" w:unhideWhenUsed="1"/>
     <w:lsdException w:name="No List" w:semiHidden="1" w:uiPriority="99" w:unhideWhenUsed="1"/>
     <w:lsdException w:name="Outline List 1" w:semiHidden="1" w:uiPriority="99" w:unhideWhenUsed="1"/>
     <w:lsdException w:name="Outline List 2" w:semiHidden="1" w:uiPriority="99" w:unhideWhenUsed="1"/>
@@ -2568,11 +2669,8 @@
     <w:lsdException w:name="Table Subtle 1" w:semiHidden="1" w:unhideWhenUsed="1"/>
     <w:lsdException w:name="Table Subtle 2" w:semiHidden="1" w:unhideWhenUsed="1"/>
     <w:lsdException w:name="Table Web 1" w:semiHidden="1" w:unhideWhenUsed="1"/>
-    <w:lsdException w:name="Table Web 2" w:semiHidden="1" w:unhideWhenUsed="1"/>
-    <w:lsdException w:name="Table Web 3" w:semiHidden="1" w:unhideWhenUsed="1"/>
     <w:lsdException w:name="Balloon Text" w:semiHidden="1"/>
     <w:lsdException w:name="Table Grid" w:uiPriority="39" w:qFormat="1"/>
-    <w:lsdException w:name="Table Theme" w:semiHidden="1" w:unhideWhenUsed="1"/>
     <w:lsdException w:name="Placeholder Text" w:semiHidden="1" w:uiPriority="99"/>
     <w:lsdException w:name="No Spacing" w:uiPriority="99"/>
     <w:lsdException w:name="Light Shading" w:uiPriority="60"/>
@@ -2684,6 +2782,115 @@
     <w:lsdException w:name="Book Title" w:uiPriority="33" w:qFormat="1"/>
     <w:lsdException w:name="Bibliography" w:semiHidden="1" w:uiPriority="37" w:unhideWhenUsed="1"/>
     <w:lsdException w:name="TOC Heading" w:semiHidden="1" w:uiPriority="39" w:unhideWhenUsed="1" w:qFormat="1"/>
+    <w:lsdException w:name="Plain Table 1" w:uiPriority="41"/>
+    <w:lsdException w:name="Plain Table 2" w:uiPriority="42"/>
+    <w:lsdException w:name="Plain Table 3" w:uiPriority="43"/>
+    <w:lsdException w:name="Plain Table 4" w:uiPriority="44"/>
+    <w:lsdException w:name="Plain Table 5" w:uiPriority="45"/>
+    <w:lsdException w:name="Grid Table Light" w:uiPriority="40"/>
+    <w:lsdException w:name="Grid Table 1 Light" w:uiPriority="46"/>
+    <w:lsdException w:name="Grid Table 2" w:uiPriority="47"/>
+    <w:lsdException w:name="Grid Table 3" w:uiPriority="48"/>
+    <w:lsdException w:name="Grid Table 4" w:uiPriority="49"/>
+    <w:lsdException w:name="Grid Table 5 Dark" w:uiPriority="50"/>
+    <w:lsdException w:name="Grid Table 6 Colorful" w:uiPriority="51"/>
+    <w:lsdException w:name="Grid Table 7 Colorful" w:uiPriority="52"/>
+    <w:lsdException w:name="Grid Table 1 Light Accent 1" w:uiPriority="46"/>
+    <w:lsdException w:name="Grid Table 2 Accent 1" w:uiPriority="47"/>
+    <w:lsdException w:name="Grid Table 3 Accent 1" w:uiPriority="48"/>
+    <w:lsdException w:name="Grid Table 4 Accent 1" w:uiPriority="49"/>
+    <w:lsdException w:name="Grid Table 5 Dark Accent 1" w:uiPriority="50"/>
+    <w:lsdException w:name="Grid Table 6 Colorful Accent 1" w:uiPriority="51"/>
+    <w:lsdException w:name="Grid Table 7 Colorful Accent 1" w:uiPriority="52"/>
+    <w:lsdException w:name="Grid Table 1 Light Accent 2" w:uiPriority="46"/>
+    <w:lsdException w:name="Grid Table 2 Accent 2" w:uiPriority="47"/>
+    <w:lsdException w:name="Grid Table 3 Accent 2" w:uiPriority="48"/>
+    <w:lsdException w:name="Grid Table 4 Accent 2" w:uiPriority="49"/>
+    <w:lsdException w:name="Grid Table 5 Dark Accent 2" w:uiPriority="50"/>
+    <w:lsdException w:name="Grid Table 6 Colorful Accent 2" w:uiPriority="51"/>
+    <w:lsdException w:name="Grid Table 7 Colorful Accent 2" w:uiPriority="52"/>
+    <w:lsdException w:name="Grid Table 1 Light Accent 3" w:uiPriority="46"/>
+    <w:lsdException w:name="Grid Table 2 Accent 3" w:uiPriority="47"/>
+    <w:lsdException w:name="Grid Table 3 Accent 3" w:uiPriority="48"/>
+    <w:lsdException w:name="Grid Table 4 Accent 3" w:uiPriority="49"/>
+    <w:lsdException w:name="Grid Table 5 Dark Accent 3" w:uiPriority="50"/>
+    <w:lsdException w:name="Grid Table 6 Colorful Accent 3" w:uiPriority="51"/>
+    <w:lsdException w:name="Grid Table 7 Colorful Accent 3" w:uiPriority="52"/>
+    <w:lsdException w:name="Grid Table 1 Light Accent 4" w:uiPriority="46"/>
+    <w:lsdException w:name="Grid Table 2 Accent 4" w:uiPriority="47"/>
+    <w:lsdException w:name="Grid Table 3 Accent 4" w:uiPriority="48"/>
+    <w:lsdException w:name="Grid Table 4 Accent 4" w:uiPriority="49"/>
+    <w:lsdException w:name="Grid Table 5 Dark Accent 4" w:uiPriority="50"/>
+    <w:lsdException w:name="Grid Table 6 Colorful Accent 4" w:uiPriority="51"/>
+    <w:lsdException w:name="Grid Table 7 Colorful Accent 4" w:uiPriority="52"/>
+    <w:lsdException w:name="Grid Table 1 Light Accent 5" w:uiPriority="46"/>
+    <w:lsdException w:name="Grid Table 2 Accent 5" w:uiPriority="47"/>
+    <w:lsdException w:name="Grid Table 3 Accent 5" w:uiPriority="48"/>
+    <w:lsdException w:name="Grid Table 4 Accent 5" w:uiPriority="49"/>
+    <w:lsdException w:name="Grid Table 5 Dark Accent 5" w:uiPriority="50"/>
+    <w:lsdException w:name="Grid Table 6 Colorful Accent 5" w:uiPriority="51"/>
+    <w:lsdException w:name="Grid Table 7 Colorful Accent 5" w:uiPriority="52"/>
+    <w:lsdException w:name="Grid Table 1 Light Accent 6" w:uiPriority="46"/>
+    <w:lsdException w:name="Grid Table 2 Accent 6" w:uiPriority="47"/>
+    <w:lsdException w:name="Grid Table 3 Accent 6" w:uiPriority="48"/>
+    <w:lsdException w:name="Grid Table 4 Accent 6" w:uiPriority="49"/>
+    <w:lsdException w:name="Grid Table 5 Dark Accent 6" w:uiPriority="50"/>
+    <w:lsdException w:name="Grid Table 6 Colorful Accent 6" w:uiPriority="51"/>
+    <w:lsdException w:name="Grid Table 7 Colorful Accent 6" w:uiPriority="52"/>
+    <w:lsdException w:name="List Table 1 Light" w:uiPriority="46"/>
+    <w:lsdException w:name="List Table 2" w:uiPriority="47"/>
+    <w:lsdException w:name="List Table 3" w:uiPriority="48"/>
+    <w:lsdException w:name="List Table 4" w:uiPriority="49"/>
+    <w:lsdException w:name="List Table 5 Dark" w:uiPriority="50"/>
+    <w:lsdException w:name="List Table 6 Colorful" w:uiPriority="51"/>
+    <w:lsdException w:name="List Table 7 Colorful" w:uiPriority="52"/>
+    <w:lsdException w:name="List Table 1 Light Accent 1" w:uiPriority="46"/>
+    <w:lsdException w:name="List Table 2 Accent 1" w:uiPriority="47"/>
+    <w:lsdException w:name="List Table 3 Accent 1" w:uiPriority="48"/>
+    <w:lsdException w:name="List Table 4 Accent 1" w:uiPriority="49"/>
+    <w:lsdException w:name="List Table 5 Dark Accent 1" w:uiPriority="50"/>
+    <w:lsdException w:name="List Table 6 Colorful Accent 1" w:uiPriority="51"/>
+    <w:lsdException w:name="List Table 7 Colorful Accent 1" w:uiPriority="52"/>
+    <w:lsdException w:name="List Table 1 Light Accent 2" w:uiPriority="46"/>
+    <w:lsdException w:name="List Table 2 Accent 2" w:uiPriority="47"/>
+    <w:lsdException w:name="List Table 3 Accent 2" w:uiPriority="48"/>
+    <w:lsdException w:name="List Table 4 Accent 2" w:uiPriority="49"/>
+    <w:lsdException w:name="List Table 5 Dark Accent 2" w:uiPriority="50"/>
+    <w:lsdException w:name="List Table 6 Colorful Accent 2" w:uiPriority="51"/>
+    <w:lsdException w:name="List Table 7 Colorful Accent 2" w:uiPriority="52"/>
+    <w:lsdException w:name="List Table 1 Light Accent 3" w:uiPriority="46"/>
+    <w:lsdException w:name="List Table 2 Accent 3" w:uiPriority="47"/>
+    <w:lsdException w:name="List Table 3 Accent 3" w:uiPriority="48"/>
+    <w:lsdException w:name="List Table 4 Accent 3" w:uiPriority="49"/>
+    <w:lsdException w:name="List Table 5 Dark Accent 3" w:uiPriority="50"/>
+    <w:lsdException w:name="List Table 6 Colorful Accent 3" w:uiPriority="51"/>
+    <w:lsdException w:name="List Table 7 Colorful Accent 3" w:uiPriority="52"/>
+    <w:lsdException w:name="List Table 1 Light Accent 4" w:uiPriority="46"/>
+    <w:lsdException w:name="List Table 2 Accent 4" w:uiPriority="47"/>
+    <w:lsdException w:name="List Table 3 Accent 4" w:uiPriority="48"/>
+    <w:lsdException w:name="List Table 4 Accent 4" w:uiPriority="49"/>
+    <w:lsdException w:name="List Table 5 Dark Accent 4" w:uiPriority="50"/>
+    <w:lsdException w:name="List Table 6 Colorful Accent 4" w:uiPriority="51"/>
+    <w:lsdException w:name="List Table 7 Colorful Accent 4" w:uiPriority="52"/>
+    <w:lsdException w:name="List Table 1 Light Accent 5" w:uiPriority="46"/>
+    <w:lsdException w:name="List Table 2 Accent 5" w:uiPriority="47"/>
+    <w:lsdException w:name="List Table 3 Accent 5" w:uiPriority="48"/>
+    <w:lsdException w:name="List Table 4 Accent 5" w:uiPriority="49"/>
+    <w:lsdException w:name="List Table 5 Dark Accent 5" w:uiPriority="50"/>
+    <w:lsdException w:name="List Table 6 Colorful Accent 5" w:uiPriority="51"/>
+    <w:lsdException w:name="List Table 7 Colorful Accent 5" w:uiPriority="52"/>
+    <w:lsdException w:name="List Table 1 Light Accent 6" w:uiPriority="46"/>
+    <w:lsdException w:name="List Table 2 Accent 6" w:uiPriority="47"/>
+    <w:lsdException w:name="List Table 3 Accent 6" w:uiPriority="48"/>
+    <w:lsdException w:name="List Table 4 Accent 6" w:uiPriority="49"/>
+    <w:lsdException w:name="List Table 5 Dark Accent 6" w:uiPriority="50"/>
+    <w:lsdException w:name="List Table 6 Colorful Accent 6" w:uiPriority="51"/>
+    <w:lsdException w:name="List Table 7 Colorful Accent 6" w:uiPriority="52"/>
+    <w:lsdException w:name="Mention" w:semiHidden="1" w:uiPriority="99" w:unhideWhenUsed="1"/>
+    <w:lsdException w:name="Smart Hyperlink" w:semiHidden="1" w:uiPriority="99" w:unhideWhenUsed="1"/>
+    <w:lsdException w:name="Hashtag" w:semiHidden="1" w:uiPriority="99" w:unhideWhenUsed="1"/>
+    <w:lsdException w:name="Unresolved Mention" w:semiHidden="1" w:uiPriority="99" w:unhideWhenUsed="1"/>
+    <w:lsdException w:name="Smart Link" w:semiHidden="1" w:uiPriority="99" w:unhideWhenUsed="1"/>
   </w:latentStyles>
   <w:style w:type="paragraph" w:default="1" w:styleId="a">
     <w:name w:val="Normal"/>
@@ -2710,7 +2917,6 @@
     <w:uiPriority w:val="99"/>
     <w:semiHidden/>
     <w:unhideWhenUsed/>
-    <w:qFormat/>
     <w:tblPr>
       <w:tblInd w:w="0" w:type="dxa"/>
       <w:tblCellMar>
@@ -2749,7 +2955,7 @@
   <w:style w:type="paragraph" w:styleId="a5">
     <w:name w:val="footer"/>
     <w:basedOn w:val="a"/>
-    <w:link w:val="Char"/>
+    <w:link w:val="a6"/>
     <w:uiPriority w:val="99"/>
     <w:qFormat/>
     <w:rsid w:val="003D2D3D"/>
@@ -2766,10 +2972,10 @@
       <w:szCs w:val="18"/>
     </w:rPr>
   </w:style>
-  <w:style w:type="paragraph" w:styleId="a6">
+  <w:style w:type="paragraph" w:styleId="a7">
     <w:name w:val="header"/>
     <w:basedOn w:val="a"/>
-    <w:link w:val="Char0"/>
+    <w:link w:val="a8"/>
     <w:uiPriority w:val="99"/>
     <w:qFormat/>
     <w:rsid w:val="003D2D3D"/>
@@ -2786,7 +2992,7 @@
       <w:szCs w:val="18"/>
     </w:rPr>
   </w:style>
-  <w:style w:type="table" w:styleId="a7">
+  <w:style w:type="table" w:styleId="a9">
     <w:name w:val="Table Grid"/>
     <w:basedOn w:val="a1"/>
     <w:uiPriority w:val="39"/>
@@ -2797,7 +3003,6 @@
       <w:jc w:val="both"/>
     </w:pPr>
     <w:tblPr>
-      <w:tblInd w:w="0" w:type="dxa"/>
       <w:tblBorders>
         <w:top w:val="single" w:sz="4" w:space="0" w:color="auto"/>
         <w:left w:val="single" w:sz="4" w:space="0" w:color="auto"/>
@@ -2806,12 +3011,6 @@
         <w:insideH w:val="single" w:sz="4" w:space="0" w:color="auto"/>
         <w:insideV w:val="single" w:sz="4" w:space="0" w:color="auto"/>
       </w:tblBorders>
-      <w:tblCellMar>
-        <w:top w:w="0" w:type="dxa"/>
-        <w:left w:w="108" w:type="dxa"/>
-        <w:bottom w:w="0" w:type="dxa"/>
-        <w:right w:w="108" w:type="dxa"/>
-      </w:tblCellMar>
     </w:tblPr>
   </w:style>
   <w:style w:type="table" w:styleId="8">
@@ -2823,7 +3022,6 @@
       <w:jc w:val="both"/>
     </w:pPr>
     <w:tblPr>
-      <w:tblInd w:w="0" w:type="dxa"/>
       <w:tblBorders>
         <w:top w:val="single" w:sz="6" w:space="0" w:color="000000"/>
         <w:left w:val="single" w:sz="6" w:space="0" w:color="000000"/>
@@ -2831,12 +3029,6 @@
         <w:right w:val="single" w:sz="6" w:space="0" w:color="000000"/>
         <w:insideV w:val="single" w:sz="6" w:space="0" w:color="000000"/>
       </w:tblBorders>
-      <w:tblCellMar>
-        <w:top w:w="0" w:type="dxa"/>
-        <w:left w:w="108" w:type="dxa"/>
-        <w:bottom w:w="0" w:type="dxa"/>
-        <w:right w:w="108" w:type="dxa"/>
-      </w:tblCellMar>
     </w:tblPr>
     <w:tblStylePr w:type="firstRow">
       <w:rPr>
@@ -2928,7 +3120,7 @@
       </w:tcPr>
     </w:tblStylePr>
   </w:style>
-  <w:style w:type="character" w:styleId="a8">
+  <w:style w:type="character" w:styleId="aa">
     <w:name w:val="page number"/>
     <w:basedOn w:val="a0"/>
     <w:qFormat/>
@@ -2944,9 +3136,9 @@
       <w:ind w:firstLineChars="200" w:firstLine="420"/>
     </w:pPr>
   </w:style>
-  <w:style w:type="character" w:customStyle="1" w:styleId="Char0">
-    <w:name w:val="页眉 Char"/>
-    <w:link w:val="a6"/>
+  <w:style w:type="character" w:customStyle="1" w:styleId="a8">
+    <w:name w:val="页眉 字符"/>
+    <w:link w:val="a7"/>
     <w:uiPriority w:val="99"/>
     <w:qFormat/>
     <w:rsid w:val="003D2D3D"/>
@@ -2956,8 +3148,8 @@
       <w:szCs w:val="18"/>
     </w:rPr>
   </w:style>
-  <w:style w:type="character" w:customStyle="1" w:styleId="Char">
-    <w:name w:val="页脚 Char"/>
+  <w:style w:type="character" w:customStyle="1" w:styleId="a6">
+    <w:name w:val="页脚 字符"/>
     <w:link w:val="a5"/>
     <w:uiPriority w:val="99"/>
     <w:qFormat/>
@@ -2968,10 +3160,10 @@
       <w:szCs w:val="18"/>
     </w:rPr>
   </w:style>
-  <w:style w:type="paragraph" w:customStyle="1" w:styleId="a9">
+  <w:style w:type="paragraph" w:customStyle="1" w:styleId="ab">
     <w:name w:val="主标题"/>
     <w:basedOn w:val="a"/>
-    <w:link w:val="Char1"/>
+    <w:link w:val="Char"/>
     <w:rsid w:val="00C90CF5"/>
     <w:pPr>
       <w:jc w:val="left"/>
@@ -2994,10 +3186,10 @@
       <w:sz w:val="28"/>
     </w:rPr>
   </w:style>
-  <w:style w:type="character" w:customStyle="1" w:styleId="Char1">
+  <w:style w:type="character" w:customStyle="1" w:styleId="Char">
     <w:name w:val="主标题 Char"/>
     <w:basedOn w:val="a0"/>
-    <w:link w:val="a9"/>
+    <w:link w:val="ab"/>
     <w:rsid w:val="00C90CF5"/>
     <w:rPr>
       <w:rFonts w:ascii="仿宋" w:eastAsia="仿宋" w:hAnsi="仿宋"/>
@@ -3020,11 +3212,14 @@
   </w:style>
   <w:style w:type="character" w:customStyle="1" w:styleId="1Char">
     <w:name w:val="主标题1 Char"/>
-    <w:basedOn w:val="Char1"/>
+    <w:basedOn w:val="Char"/>
     <w:link w:val="10"/>
     <w:rsid w:val="003F51E1"/>
     <w:rPr>
+      <w:rFonts w:ascii="仿宋" w:eastAsia="仿宋" w:hAnsi="仿宋"/>
       <w:b/>
+      <w:kern w:val="2"/>
+      <w:sz w:val="28"/>
       <w:szCs w:val="24"/>
     </w:rPr>
   </w:style>
@@ -3048,7 +3243,11 @@
     <w:link w:val="2"/>
     <w:rsid w:val="00CA52D5"/>
     <w:rPr>
+      <w:rFonts w:ascii="仿宋" w:eastAsia="仿宋" w:hAnsi="仿宋"/>
       <w:b/>
+      <w:kern w:val="2"/>
+      <w:sz w:val="28"/>
+      <w:szCs w:val="24"/>
     </w:rPr>
   </w:style>
   <w:style w:type="character" w:customStyle="1" w:styleId="1Char0">
@@ -3056,6 +3255,13 @@
     <w:basedOn w:val="2Char"/>
     <w:link w:val="11"/>
     <w:rsid w:val="003F51E1"/>
+    <w:rPr>
+      <w:rFonts w:ascii="仿宋" w:eastAsia="仿宋" w:hAnsi="仿宋"/>
+      <w:b/>
+      <w:kern w:val="2"/>
+      <w:sz w:val="28"/>
+      <w:szCs w:val="24"/>
+    </w:rPr>
   </w:style>
 </w:styles>
 </file>
@@ -3338,7 +3544,7 @@
 </file>
 
 <file path=customXml/itemProps2.xml><?xml version="1.0" encoding="utf-8"?>
-<ds:datastoreItem xmlns:ds="http://schemas.openxmlformats.org/officeDocument/2006/customXml" ds:itemID="{CD1865DE-A199-4119-9A12-CFD67933935E}">
+<ds:datastoreItem xmlns:ds="http://schemas.openxmlformats.org/officeDocument/2006/customXml" ds:itemID="{24667AF7-4C0A-471A-8871-8DD2167251AC}">
   <ds:schemaRefs>
     <ds:schemaRef ds:uri="http://schemas.openxmlformats.org/officeDocument/2006/bibliography"/>
   </ds:schemaRefs>

</xml_diff>